<commit_message>
correct Table and Figure references
</commit_message>
<xml_diff>
--- a/paper/v2_taylor_francis_for_proof/broadband.speed.covid.docx
+++ b/paper/v2_taylor_francis_for_proof/broadband.speed.covid.docx
@@ -1230,40 +1230,47 @@
       </w:r>
       <w:r>
         <w:lastRenderedPageBreak/>
-        <w:t xml:space="preserve">slight reduction from April to May, this trend masks substantial variation by not only the day of the week, but also time of day, as can be seen in </w:t>
+        <w:t xml:space="preserve">slight reduction from April to May, this trend masks substantial variation by not only the day of the week, but also time of day, as can be seen in Figure </w:t>
+      </w:r>
+      <w:r>
+        <w:t>1</w:t>
+      </w:r>
+      <w:r>
+        <w:t>.</w:t>
+      </w:r>
+      <w:r>
+        <w:rPr>
+          <w:rStyle w:val="EndnoteReference"/>
+        </w:rPr>
+        <w:endnoteReference w:id="4"/>
+      </w:r>
+      <w:r>
+        <w:t xml:space="preserve"> Thus, a daily aggregation of upload speeds would mask the variation in experienced service over the course of each weekday. Furthermore, the importance of this variation is highlighted by a comparison with the same period in </w:t>
+      </w:r>
+      <m:oMath>
+        <m:r>
+          <w:rPr>
+            <w:rFonts w:ascii="Cambria Math" w:hAnsi="Cambria Math"/>
+          </w:rPr>
+          <m:t>2019</m:t>
+        </m:r>
+      </m:oMath>
+      <w:r>
+        <w:t xml:space="preserve">, as in Figure </w:t>
+      </w:r>
+      <w:r>
+        <w:t>2</w:t>
+      </w:r>
+      <w:r>
+        <w:t xml:space="preserve">, when the volume of testing and thus of experienced internet service quality peaked in the evening, presumably in response to demand for leisure activities and download speeds. In contrast, </w:t>
       </w:r>
       <w:proofErr w:type="gramStart"/>
       <w:r>
-        <w:t>Figure .</w:t>
+        <w:t>the majority of</w:t>
       </w:r>
       <w:proofErr w:type="gramEnd"/>
       <w:r>
-        <w:rPr>
-          <w:rStyle w:val="EndnoteReference"/>
-        </w:rPr>
-        <w:endnoteReference w:id="4"/>
-      </w:r>
-      <w:r>
-        <w:t xml:space="preserve"> Thus, a daily aggregation of upload speeds would mask the variation in experienced service over the course of each weekday. Furthermore, the importance of this variation is highlighted by a comparison with the same period in </w:t>
-      </w:r>
-      <m:oMath>
-        <m:r>
-          <w:rPr>
-            <w:rFonts w:ascii="Cambria Math" w:hAnsi="Cambria Math"/>
-          </w:rPr>
-          <m:t>2019</m:t>
-        </m:r>
-      </m:oMath>
-      <w:r>
-        <w:t xml:space="preserve">, as in </w:t>
-      </w:r>
-      <w:proofErr w:type="gramStart"/>
-      <w:r>
-        <w:t>Figure ,</w:t>
-      </w:r>
-      <w:proofErr w:type="gramEnd"/>
-      <w:r>
-        <w:t xml:space="preserve"> when the volume of testing and thus of experienced internet service quality peaked in the evening, presumably in response to demand for leisure activities and download speeds. In contrast, the majority of the increase in testing in </w:t>
+        <w:t xml:space="preserve"> the increase in testing in </w:t>
       </w:r>
       <m:oMath>
         <m:r>
@@ -1274,15 +1281,13 @@
         </m:r>
       </m:oMath>
       <w:r>
-        <w:t xml:space="preserve"> is during the working day, creating a new morning peak in </w:t>
-      </w:r>
-      <w:proofErr w:type="gramStart"/>
-      <w:r>
-        <w:t>Figure .</w:t>
-      </w:r>
-      <w:proofErr w:type="gramEnd"/>
-      <w:r>
-        <w:t xml:space="preserve"> Therefore, we include a measure of hourly variation in our temporal profiles to reflect the change in users’ perception of the workday reliability of internet services.</w:t>
+        <w:t xml:space="preserve"> is during the working day, creating a new morning peak in Figure </w:t>
+      </w:r>
+      <w:r>
+        <w:t>1</w:t>
+      </w:r>
+      <w:r>
+        <w:t>. Therefore, we include a measure of hourly variation in our temporal profiles to reflect the change in users’ perception of the workday reliability of internet services.</w:t>
       </w:r>
     </w:p>
     <w:p>
@@ -1777,23 +1782,25 @@
       </w:r>
       <w:proofErr w:type="spellEnd"/>
       <w:r>
-        <w:t xml:space="preserve"> in </w:t>
-      </w:r>
-      <w:proofErr w:type="gramStart"/>
-      <w:r>
-        <w:t>Figure  and</w:t>
-      </w:r>
-      <w:proofErr w:type="gramEnd"/>
-      <w:r>
-        <w:t xml:space="preserve"> Table , to provide an overview of the quality and reliability of experienced broadband in different parts of the UK. </w:t>
-      </w:r>
-      <w:proofErr w:type="gramStart"/>
-      <w:r>
-        <w:t>Figure  shows</w:t>
-      </w:r>
-      <w:proofErr w:type="gramEnd"/>
-      <w:r>
-        <w:t xml:space="preserve"> a composite profile of mean upload speeds per hour per day for each of the largest six clusters, in terms of the LAD membership and population.</w:t>
+        <w:t xml:space="preserve"> in Figure </w:t>
+      </w:r>
+      <w:r>
+        <w:t>3</w:t>
+      </w:r>
+      <w:r>
+        <w:t xml:space="preserve"> and Table </w:t>
+      </w:r>
+      <w:r>
+        <w:t>1</w:t>
+      </w:r>
+      <w:r>
+        <w:t xml:space="preserve">, to provide an overview of the quality and reliability of experienced broadband in different parts of the UK. Figure </w:t>
+      </w:r>
+      <w:r>
+        <w:t>3</w:t>
+      </w:r>
+      <w:r>
+        <w:t xml:space="preserve"> shows a composite profile of mean upload speeds per hour per day for each of the largest six clusters, in terms of the LAD membership and population.</w:t>
       </w:r>
     </w:p>
     <w:p>
@@ -1852,27 +1859,23 @@
         </m:r>
       </m:oMath>
       <w:r>
-        <w:t xml:space="preserve">, which has the slowest aggregate mean upload speed of any cluster, and the highest ratio of the standard deviation to the mean. This suggests that those living in local authorities in this cluster experienced some of the lowest quality broadband services in terms of upload speeds and reliability in the UK. However, as shown in </w:t>
-      </w:r>
-      <w:proofErr w:type="gramStart"/>
-      <w:r>
-        <w:t>Figure ,</w:t>
-      </w:r>
-      <w:proofErr w:type="gramEnd"/>
-      <w:r>
-        <w:t xml:space="preserve"> some of the most rural areas of the UK are included in this cluster. If these areas suffer most from first level digital </w:t>
+        <w:t xml:space="preserve">, which has the slowest aggregate mean upload speed of any cluster, and the highest ratio of the standard deviation to the mean. This suggests that those living in local authorities in this cluster experienced some of the lowest quality broadband services in terms of upload speeds and reliability in the UK. However, as shown in Figure </w:t>
+      </w:r>
+      <w:r>
+        <w:t>4</w:t>
+      </w:r>
+      <w:r>
+        <w:t xml:space="preserve">, some of the most rural areas of the UK are included in this cluster. If these areas suffer most from first level digital </w:t>
       </w:r>
       <w:r>
         <w:lastRenderedPageBreak/>
-        <w:t xml:space="preserve">divides as described in the literature review, the low speeds in rural areas might be pulling down the averages in other areas in this largest cluster. Also, since the areas are clustered by their temporal profile across the working week, the graph in </w:t>
-      </w:r>
-      <w:proofErr w:type="gramStart"/>
-      <w:r>
-        <w:t>Figure  indicates</w:t>
-      </w:r>
-      <w:proofErr w:type="gramEnd"/>
-      <w:r>
-        <w:t xml:space="preserve"> that speeds in cluster </w:t>
+        <w:t xml:space="preserve">divides as described in the literature review, the low speeds in rural areas might be pulling down the averages in other areas in this largest cluster. Also, since the areas are clustered by their temporal profile across the working week, the graph in Figure </w:t>
+      </w:r>
+      <w:r>
+        <w:t>3</w:t>
+      </w:r>
+      <w:r>
+        <w:t xml:space="preserve"> indicates that speeds in cluster </w:t>
       </w:r>
       <m:oMath>
         <m:r>
@@ -1883,15 +1886,13 @@
         </m:r>
       </m:oMath>
       <w:r>
-        <w:t xml:space="preserve"> are some of the more reliable. </w:t>
-      </w:r>
-      <w:proofErr w:type="gramStart"/>
-      <w:r>
-        <w:t>Table  confirms</w:t>
-      </w:r>
-      <w:proofErr w:type="gramEnd"/>
-      <w:r>
-        <w:t xml:space="preserve"> that upload speeds in cluster </w:t>
+        <w:t xml:space="preserve"> are some of the more reliable. Table </w:t>
+      </w:r>
+      <w:r>
+        <w:t>1</w:t>
+      </w:r>
+      <w:r>
+        <w:t xml:space="preserve"> confirms that upload speeds in cluster </w:t>
       </w:r>
       <m:oMath>
         <m:r>
@@ -2017,15 +2018,7 @@
         </m:r>
       </m:oMath>
       <w:r>
-        <w:t>, when en</w:t>
-      </w:r>
-      <w:proofErr w:type="spellStart"/>
-      <w:r>
-        <w:t>tertainment</w:t>
-      </w:r>
-      <w:proofErr w:type="spellEnd"/>
-      <w:r>
-        <w:t xml:space="preserve"> purposes are likely to be using the most bandwidth.</w:t>
+        <w:t>, when entertainment purposes are likely to be using the most bandwidth.</w:t>
       </w:r>
     </w:p>
     <w:p>
@@ -2111,15 +2104,51 @@
         </m:r>
       </m:oMath>
       <w:r>
-        <w:t xml:space="preserve"> in </w:t>
+        <w:t xml:space="preserve"> in Figure </w:t>
+      </w:r>
+      <w:r>
+        <w:t>3</w:t>
+      </w:r>
+      <w:r>
+        <w:t xml:space="preserve">, like that for cluster </w:t>
+      </w:r>
+      <m:oMath>
+        <m:r>
+          <w:rPr>
+            <w:rFonts w:ascii="Cambria Math" w:hAnsi="Cambria Math"/>
+          </w:rPr>
+          <m:t>6</m:t>
+        </m:r>
+      </m:oMath>
+      <w:r>
+        <w:t xml:space="preserve">, is </w:t>
       </w:r>
       <w:proofErr w:type="gramStart"/>
       <w:r>
-        <w:t>Figure ,</w:t>
+        <w:t>fairly flat</w:t>
       </w:r>
       <w:proofErr w:type="gramEnd"/>
       <w:r>
-        <w:t xml:space="preserve"> like that for cluster </w:t>
+        <w:t xml:space="preserve">. Whilst it is likely that the large numbers of tests being performed by the large populations in these two clusters of LADs result in less varied averages to show in the graph, the method of shape-based clustering suggests that these results indicate that </w:t>
+      </w:r>
+      <w:proofErr w:type="gramStart"/>
+      <w:r>
+        <w:t>the majority of</w:t>
+      </w:r>
+      <w:proofErr w:type="gramEnd"/>
+      <w:r>
+        <w:t xml:space="preserve"> the population of the UK experience less temporal variation, and so belong in these two clusters. The results also confirm that those in cluster </w:t>
+      </w:r>
+      <m:oMath>
+        <m:r>
+          <w:rPr>
+            <w:rFonts w:ascii="Cambria Math" w:hAnsi="Cambria Math"/>
+          </w:rPr>
+          <m:t>9</m:t>
+        </m:r>
+      </m:oMath>
+      <w:r>
+        <w:t xml:space="preserve"> experienced a consistently better service during lockdown than those in cluster </w:t>
       </w:r>
       <m:oMath>
         <m:r>
@@ -2130,105 +2159,73 @@
         </m:r>
       </m:oMath>
       <w:r>
-        <w:t xml:space="preserve">, is fairly flat. Whilst it is likely that the large numbers of tests being performed by the large populations in these two clusters of LADs result in less varied averages to show in the graph, the method of shape-based clustering suggests that these results indicate that </w:t>
+        <w:t>, in terms of both average speed and reliability.</w:t>
+      </w:r>
+    </w:p>
+    <w:p>
+      <w:pPr>
+        <w:pStyle w:val="BodyText"/>
+      </w:pPr>
+      <w:r>
+        <w:t xml:space="preserve">Of the smaller clusters, the </w:t>
+      </w:r>
+      <m:oMath>
+        <m:r>
+          <w:rPr>
+            <w:rFonts w:ascii="Cambria Math" w:hAnsi="Cambria Math"/>
+          </w:rPr>
+          <m:t>15</m:t>
+        </m:r>
+      </m:oMath>
+      <w:r>
+        <w:t xml:space="preserve"> LADs in clusters </w:t>
+      </w:r>
+      <m:oMath>
+        <m:r>
+          <w:rPr>
+            <w:rFonts w:ascii="Cambria Math" w:hAnsi="Cambria Math"/>
+          </w:rPr>
+          <m:t>1</m:t>
+        </m:r>
+      </m:oMath>
+      <w:r>
+        <w:t xml:space="preserve"> and </w:t>
+      </w:r>
+      <m:oMath>
+        <m:r>
+          <w:rPr>
+            <w:rFonts w:ascii="Cambria Math" w:hAnsi="Cambria Math"/>
+          </w:rPr>
+          <m:t>8</m:t>
+        </m:r>
+      </m:oMath>
+      <w:r>
+        <w:t xml:space="preserve">, home to over </w:t>
+      </w:r>
+      <m:oMath>
+        <m:r>
+          <w:rPr>
+            <w:rFonts w:ascii="Cambria Math" w:hAnsi="Cambria Math"/>
+          </w:rPr>
+          <m:t>1.4</m:t>
+        </m:r>
+      </m:oMath>
+      <w:r>
+        <w:t xml:space="preserve"> million people, not only experience </w:t>
       </w:r>
       <w:proofErr w:type="gramStart"/>
       <w:r>
-        <w:t>the majority of</w:t>
+        <w:t>fairly average</w:t>
       </w:r>
       <w:proofErr w:type="gramEnd"/>
       <w:r>
-        <w:t xml:space="preserve"> the population of the UK experience less temporal variation, and so belong in these two clusters. The results also confirm that those in cluster </w:t>
-      </w:r>
-      <m:oMath>
-        <m:r>
-          <w:rPr>
-            <w:rFonts w:ascii="Cambria Math" w:hAnsi="Cambria Math"/>
-          </w:rPr>
-          <m:t>9</m:t>
-        </m:r>
-      </m:oMath>
-      <w:r>
-        <w:t xml:space="preserve"> experienced a consistently better service during lockdown than those in cluster </w:t>
-      </w:r>
-      <m:oMath>
-        <m:r>
-          <w:rPr>
-            <w:rFonts w:ascii="Cambria Math" w:hAnsi="Cambria Math"/>
-          </w:rPr>
-          <m:t>6</m:t>
-        </m:r>
-      </m:oMath>
-      <w:r>
-        <w:t>, in terms of both average speed and reliability.</w:t>
-      </w:r>
-    </w:p>
-    <w:p>
-      <w:pPr>
-        <w:pStyle w:val="BodyText"/>
-      </w:pPr>
-      <w:r>
-        <w:t xml:space="preserve">Of the smaller clusters, the </w:t>
-      </w:r>
-      <m:oMath>
-        <m:r>
-          <w:rPr>
-            <w:rFonts w:ascii="Cambria Math" w:hAnsi="Cambria Math"/>
-          </w:rPr>
-          <m:t>15</m:t>
-        </m:r>
-      </m:oMath>
-      <w:r>
-        <w:t xml:space="preserve"> LADs in clusters </w:t>
-      </w:r>
-      <m:oMath>
-        <m:r>
-          <w:rPr>
-            <w:rFonts w:ascii="Cambria Math" w:hAnsi="Cambria Math"/>
-          </w:rPr>
-          <m:t>1</m:t>
-        </m:r>
-      </m:oMath>
-      <w:r>
-        <w:t xml:space="preserve"> and </w:t>
-      </w:r>
-      <m:oMath>
-        <m:r>
-          <w:rPr>
-            <w:rFonts w:ascii="Cambria Math" w:hAnsi="Cambria Math"/>
-          </w:rPr>
-          <m:t>8</m:t>
-        </m:r>
-      </m:oMath>
-      <w:r>
-        <w:t xml:space="preserve">, home to over </w:t>
-      </w:r>
-      <m:oMath>
-        <m:r>
-          <w:rPr>
-            <w:rFonts w:ascii="Cambria Math" w:hAnsi="Cambria Math"/>
-          </w:rPr>
-          <m:t>1.4</m:t>
-        </m:r>
-      </m:oMath>
-      <w:r>
-        <w:t xml:space="preserve"> million people, not only experience </w:t>
-      </w:r>
-      <w:proofErr w:type="gramStart"/>
-      <w:r>
-        <w:t>fairly average</w:t>
-      </w:r>
-      <w:proofErr w:type="gramEnd"/>
-      <w:r>
-        <w:t xml:space="preserve"> upload speeds and high ratios of standard deviation to the mean, but also experience much lower speeds during the morning peak than the evening peak. From the large spikes and dips shown on </w:t>
-      </w:r>
-      <w:proofErr w:type="gramStart"/>
-      <w:r>
-        <w:t>Figure ,</w:t>
-      </w:r>
-      <w:proofErr w:type="gramEnd"/>
-      <w:r>
-        <w:t xml:space="preserve"> it is likely that this poor reliability or consistency of morning internet speeds was more noticeable to those in cluster </w:t>
+        <w:t xml:space="preserve"> upload speeds and high ratios of standard deviation to the mean, but also experience much lower speeds during the morning peak than the evening peak. From the large spikes and dips shown on Figure </w:t>
+      </w:r>
+      <w:r>
+        <w:t>3</w:t>
+      </w:r>
+      <w:r>
+        <w:t xml:space="preserve">, it is likely that this poor reliability or consistency of morning internet speeds was more noticeable to those in cluster </w:t>
       </w:r>
       <m:oMath>
         <m:r>
@@ -2582,15 +2579,13 @@
         <w:pStyle w:val="BodyText"/>
       </w:pPr>
       <w:r>
-        <w:t xml:space="preserve">The results of the auxiliary regression are presented in </w:t>
-      </w:r>
-      <w:proofErr w:type="gramStart"/>
-      <w:r>
-        <w:t>Table .</w:t>
-      </w:r>
-      <w:proofErr w:type="gramEnd"/>
-      <w:r>
-        <w:t xml:space="preserve"> The dependent variable is the LAD cluster membership as described in the </w:t>
+        <w:t xml:space="preserve">The results of the auxiliary regression are presented in Table </w:t>
+      </w:r>
+      <w:r>
+        <w:t>2</w:t>
+      </w:r>
+      <w:r>
+        <w:t xml:space="preserve">. The dependent variable is the LAD cluster membership as described in the </w:t>
       </w:r>
       <w:hyperlink w:anchor="sec:3">
         <w:r>
@@ -2631,15 +2626,13 @@
         </m:r>
       </m:oMath>
       <w:r>
-        <w:t xml:space="preserve"> (see </w:t>
-      </w:r>
-      <w:proofErr w:type="gramStart"/>
-      <w:r>
-        <w:t>Table )</w:t>
-      </w:r>
-      <w:proofErr w:type="gramEnd"/>
-      <w:r>
-        <w:t xml:space="preserve"> is close to the pre-clustered average for the whole sample (</w:t>
+        <w:t xml:space="preserve"> (see Table </w:t>
+      </w:r>
+      <w:r>
+        <w:t>1</w:t>
+      </w:r>
+      <w:r>
+        <w:t>) is close to the pre-clustered average for the whole sample (</w:t>
       </w:r>
       <m:oMath>
         <m:r>
@@ -2661,15 +2654,13 @@
         </m:r>
       </m:oMath>
       <w:r>
-        <w:t xml:space="preserve"> and the difference between average speeds in the morning compared to the evening peak periods are indications of worse reliability than many of the other clusters. Hence, the results in </w:t>
-      </w:r>
-      <w:proofErr w:type="gramStart"/>
-      <w:r>
-        <w:t>Table  should</w:t>
-      </w:r>
-      <w:proofErr w:type="gramEnd"/>
-      <w:r>
-        <w:t xml:space="preserve"> be seen as relative rather than absolute probabilities.</w:t>
+        <w:t xml:space="preserve"> and the difference between average speeds in the morning compared to the evening peak periods are indications of worse reliability than many of the other clusters. Hence, the results in Table </w:t>
+      </w:r>
+      <w:r>
+        <w:t>1</w:t>
+      </w:r>
+      <w:r>
+        <w:t xml:space="preserve"> should be seen as relative rather than absolute probabilities.</w:t>
       </w:r>
     </w:p>
     <w:p>
@@ -2819,7 +2810,13 @@
         </w:r>
       </w:hyperlink>
       <w:r>
-        <w:t xml:space="preserve"> as well as Figure ), however, Cluster </w:t>
+        <w:t xml:space="preserve"> as well as Figure </w:t>
+      </w:r>
+      <w:r>
+        <w:t>4</w:t>
+      </w:r>
+      <w:r>
+        <w:t xml:space="preserve">), however, Cluster </w:t>
       </w:r>
       <m:oMath>
         <m:r>
@@ -2904,7 +2901,13 @@
         <w:pStyle w:val="BodyText"/>
       </w:pPr>
       <w:r>
-        <w:t xml:space="preserve">The coefficients in Table  demonstrate that those in cluster </w:t>
+        <w:t xml:space="preserve">The coefficients in Table </w:t>
+      </w:r>
+      <w:r>
+        <w:t>2</w:t>
+      </w:r>
+      <w:r>
+        <w:t xml:space="preserve"> demonstrate that those in cluster </w:t>
       </w:r>
       <m:oMath>
         <m:r>
@@ -3215,7 +3218,21 @@
         </m:r>
       </m:oMath>
       <w:r>
-        <w:t xml:space="preserve">, had faster morning broadband speeds than evening speeds, as shown in Table  contains two remote LADs, the Isles of Scilly and Northeast Lincolnshire. Whilst the low demand may be due to the least residents in tech occupations, it may also be due to high numbers of retired people. Rural areas such as those in cluster </w:t>
+        <w:t xml:space="preserve">, had faster morning broadband speeds than evening speeds, as shown in Table </w:t>
+      </w:r>
+      <w:r>
+        <w:t>1</w:t>
+      </w:r>
+      <w:r>
+        <w:t xml:space="preserve"> contains two remote LADs, the Isles of </w:t>
+      </w:r>
+      <w:proofErr w:type="gramStart"/>
+      <w:r>
+        <w:t>Scilly</w:t>
+      </w:r>
+      <w:proofErr w:type="gramEnd"/>
+      <w:r>
+        <w:t xml:space="preserve"> and Northeast Lincolnshire. Whilst the low demand may be due to the least residents in tech occupations, it may also be due to high numbers of retired people. Rural areas such as those in cluster </w:t>
       </w:r>
       <m:oMath>
         <m:r>
@@ -5837,15 +5854,19 @@
         <w:endnoteRef/>
       </w:r>
       <w:r>
-        <w:t xml:space="preserve"> </w:t>
-      </w:r>
-      <w:proofErr w:type="gramStart"/>
-      <w:r>
-        <w:t>Figures  and</w:t>
-      </w:r>
-      <w:proofErr w:type="gramEnd"/>
-      <w:r>
-        <w:t xml:space="preserve">  were created with the </w:t>
+        <w:t xml:space="preserve"> Figures </w:t>
+      </w:r>
+      <w:r>
+        <w:t>1</w:t>
+      </w:r>
+      <w:r>
+        <w:t xml:space="preserve"> and </w:t>
+      </w:r>
+      <w:r>
+        <w:t>2</w:t>
+      </w:r>
+      <w:r>
+        <w:t xml:space="preserve"> were created with the </w:t>
       </w:r>
       <w:r>
         <w:rPr>
@@ -7231,6 +7252,17 @@
       <w:shd w:val="clear" w:color="auto" w:fill="E1DFDD"/>
     </w:rPr>
   </w:style>
+  <w:style w:type="character" w:styleId="FollowedHyperlink">
+    <w:name w:val="FollowedHyperlink"/>
+    <w:basedOn w:val="DefaultParagraphFont"/>
+    <w:semiHidden/>
+    <w:unhideWhenUsed/>
+    <w:rsid w:val="009A1C09"/>
+    <w:rPr>
+      <w:color w:val="800080" w:themeColor="followedHyperlink"/>
+      <w:u w:val="single"/>
+    </w:rPr>
+  </w:style>
 </w:styles>
 </file>
 

</xml_diff>

<commit_message>
typos and .tex files for tables
</commit_message>
<xml_diff>
--- a/paper/v2_taylor_francis_for_proof/broadband.speed.covid.docx
+++ b/paper/v2_taylor_francis_for_proof/broadband.speed.covid.docx
@@ -5449,15 +5449,13 @@
         </w:rPr>
         <w:t xml:space="preserve">Temporal </w:t>
       </w:r>
-      <w:proofErr w:type="spellStart"/>
       <w:r>
         <w:rPr>
           <w:i w:val="0"/>
           <w:iCs/>
         </w:rPr>
-        <w:t>profilies</w:t>
-      </w:r>
-      <w:proofErr w:type="spellEnd"/>
+        <w:t>profiles</w:t>
+      </w:r>
       <w:r>
         <w:rPr>
           <w:i w:val="0"/>
@@ -5547,6 +5545,10 @@
         <w:t xml:space="preserve"> </w:t>
       </w:r>
       <w:r>
+        <w:rPr>
+          <w:i w:val="0"/>
+          <w:iCs/>
+        </w:rPr>
         <w:t>Upload speed clusters for LADs in before the pandemic (2019)</w:t>
       </w:r>
     </w:p>

</xml_diff>